<commit_message>
Added Heroku specific gems.
</commit_message>
<xml_diff>
--- a/web_application_developmennt/ruby_on_rails_angularjs/receta/documentation/reports/about_document_ruby-on-rails_anguarJS.docx
+++ b/web_application_developmennt/ruby_on_rails_angularjs/receta/documentation/reports/about_document_ruby-on-rails_anguarJS.docx
@@ -491,8 +491,21 @@
         <w:pStyle w:val="BodyText"/>
       </w:pPr>
       <w:r>
-        <w:t>Rails new receta –skip-bundle –quiet –database=postgresql</w:t>
-      </w:r>
+        <w:t xml:space="preserve">Rails new </w:t>
+      </w:r>
+      <w:proofErr w:type="spellStart"/>
+      <w:r>
+        <w:t>receta</w:t>
+      </w:r>
+      <w:proofErr w:type="spellEnd"/>
+      <w:r>
+        <w:t xml:space="preserve"> –skip-bundle –quiet –database=</w:t>
+      </w:r>
+      <w:proofErr w:type="spellStart"/>
+      <w:r>
+        <w:t>postgresql</w:t>
+      </w:r>
+      <w:proofErr w:type="spellEnd"/>
     </w:p>
     <w:p>
       <w:pPr>
@@ -513,10 +526,34 @@
         <w:t>In this c</w:t>
       </w:r>
       <w:r>
-        <w:t>ase, our database is postgresql and thus we must install postgresql onto our machines and configure and run the server. We’ll need to enter a desired username and password and this will the admin post</w:t>
-      </w:r>
-      <w:r>
-        <w:t>gresql login authentication for which we’ll later require in rails.</w:t>
+        <w:t xml:space="preserve">ase, our database is </w:t>
+      </w:r>
+      <w:proofErr w:type="spellStart"/>
+      <w:r>
+        <w:t>postgresql</w:t>
+      </w:r>
+      <w:proofErr w:type="spellEnd"/>
+      <w:r>
+        <w:t xml:space="preserve"> and thus we must install </w:t>
+      </w:r>
+      <w:proofErr w:type="spellStart"/>
+      <w:r>
+        <w:t>postgresql</w:t>
+      </w:r>
+      <w:proofErr w:type="spellEnd"/>
+      <w:r>
+        <w:t xml:space="preserve"> onto our machines and configure and run the server. We’ll need to enter a desired username and password and this will the admin </w:t>
+      </w:r>
+      <w:proofErr w:type="spellStart"/>
+      <w:r>
+        <w:t>post</w:t>
+      </w:r>
+      <w:r>
+        <w:t>gresql</w:t>
+      </w:r>
+      <w:proofErr w:type="spellEnd"/>
+      <w:r>
+        <w:t xml:space="preserve"> login authentication for which we’ll later require in rails.</w:t>
       </w:r>
     </w:p>
     <w:p>
@@ -532,7 +569,15 @@
         <w:pStyle w:val="BodyText"/>
       </w:pPr>
       <w:r>
-        <w:t xml:space="preserve">We’ll use RSpec </w:t>
+        <w:t xml:space="preserve">We’ll use </w:t>
+      </w:r>
+      <w:proofErr w:type="spellStart"/>
+      <w:r>
+        <w:t>RSpec</w:t>
+      </w:r>
+      <w:proofErr w:type="spellEnd"/>
+      <w:r>
+        <w:t xml:space="preserve"> </w:t>
       </w:r>
       <w:hyperlink r:id="rId14" w:history="1">
         <w:r>
@@ -546,7 +591,23 @@
         <w:t xml:space="preserve"> </w:t>
       </w:r>
       <w:r>
-        <w:t>with the rspec-rails gem making TDD (Test Driven Development) ‘productive and fun’ for Behaviour Driven Development.</w:t>
+        <w:t xml:space="preserve">with the </w:t>
+      </w:r>
+      <w:proofErr w:type="spellStart"/>
+      <w:r>
+        <w:t>rspec</w:t>
+      </w:r>
+      <w:proofErr w:type="spellEnd"/>
+      <w:r>
+        <w:t xml:space="preserve">-rails gem making TDD (Test Driven Development) ‘productive and fun’ for </w:t>
+      </w:r>
+      <w:proofErr w:type="spellStart"/>
+      <w:r>
+        <w:t>Behaviour</w:t>
+      </w:r>
+      <w:proofErr w:type="spellEnd"/>
+      <w:r>
+        <w:t xml:space="preserve"> Driven Development.</w:t>
       </w:r>
       <w:r>
         <w:t xml:space="preserve"> Capybara and Selenium will also be used and are common approaches integration/acceptance/browser tests.</w:t>
@@ -565,15 +626,47 @@
         <w:pStyle w:val="BodyText"/>
       </w:pPr>
       <w:r>
-        <w:t xml:space="preserve">Access the config/database.yml and set the username and password for your local database and then run bin/rake db:create. </w:t>
-      </w:r>
-    </w:p>
-    <w:p>
-      <w:pPr>
-        <w:pStyle w:val="BodyText"/>
-      </w:pPr>
-      <w:r>
-        <w:t>*Notice for configuring the username and password, these resemble the ones that you configured when setting up and installing postgresql on your local machine.</w:t>
+        <w:t xml:space="preserve">Access the </w:t>
+      </w:r>
+      <w:proofErr w:type="spellStart"/>
+      <w:r>
+        <w:t>config</w:t>
+      </w:r>
+      <w:proofErr w:type="spellEnd"/>
+      <w:r>
+        <w:t>/</w:t>
+      </w:r>
+      <w:proofErr w:type="spellStart"/>
+      <w:r>
+        <w:t>database.yml</w:t>
+      </w:r>
+      <w:proofErr w:type="spellEnd"/>
+      <w:r>
+        <w:t xml:space="preserve"> and set the username and password for your local database and then run bin/rake </w:t>
+      </w:r>
+      <w:proofErr w:type="spellStart"/>
+      <w:r>
+        <w:t>db:create</w:t>
+      </w:r>
+      <w:proofErr w:type="spellEnd"/>
+      <w:r>
+        <w:t xml:space="preserve">. </w:t>
+      </w:r>
+    </w:p>
+    <w:p>
+      <w:pPr>
+        <w:pStyle w:val="BodyText"/>
+      </w:pPr>
+      <w:r>
+        <w:t xml:space="preserve">*Notice for configuring the username and password, these resemble the ones that you configured when setting up and installing </w:t>
+      </w:r>
+      <w:proofErr w:type="spellStart"/>
+      <w:r>
+        <w:t>postgresql</w:t>
+      </w:r>
+      <w:proofErr w:type="spellEnd"/>
+      <w:r>
+        <w:t xml:space="preserve"> on your local machine.</w:t>
       </w:r>
       <w:r>
         <w:t xml:space="preserve"> Secondly, although this is acceptable in this example, there are more secure means of setting the username and password and certainly not in a file that is in version control (VC).</w:t>
@@ -596,7 +689,15 @@
         <w:t xml:space="preserve"> such as setting Unix Environment Variables</w:t>
       </w:r>
       <w:r>
-        <w:t>, Using the Figaro Gem as well as creating a local_env.yml file.</w:t>
+        <w:t xml:space="preserve">, Using the Figaro Gem as well as creating a </w:t>
+      </w:r>
+      <w:proofErr w:type="spellStart"/>
+      <w:r>
+        <w:t>local_env.yml</w:t>
+      </w:r>
+      <w:proofErr w:type="spellEnd"/>
+      <w:r>
+        <w:t xml:space="preserve"> file.</w:t>
       </w:r>
     </w:p>
     <w:p>
@@ -615,7 +716,15 @@
         <w:t>Rails doesn’t provide a way to manage front-end assets such as JS libraries or CSS.</w:t>
       </w:r>
       <w:r>
-        <w:t xml:space="preserve"> Rather than using RubyGems, we will use Bower</w:t>
+        <w:t xml:space="preserve"> Rather than using </w:t>
+      </w:r>
+      <w:proofErr w:type="spellStart"/>
+      <w:r>
+        <w:t>RubyGems</w:t>
+      </w:r>
+      <w:proofErr w:type="spellEnd"/>
+      <w:r>
+        <w:t>, we will use Bower</w:t>
       </w:r>
       <w:r>
         <w:t xml:space="preserve"> which provides a manageable way to keep on top of dependencies between libraries.</w:t>
@@ -637,7 +746,15 @@
         <w:tab/>
       </w:r>
       <w:r>
-        <w:t>To install Bower, this has to be done using npm, the ‘Node Package Manager’.</w:t>
+        <w:t xml:space="preserve">To install Bower, this has to be done using </w:t>
+      </w:r>
+      <w:proofErr w:type="spellStart"/>
+      <w:r>
+        <w:t>npm</w:t>
+      </w:r>
+      <w:proofErr w:type="spellEnd"/>
+      <w:r>
+        <w:t>, the ‘Node Package Manager’.</w:t>
       </w:r>
     </w:p>
     <w:p>
@@ -685,7 +802,14 @@
       </w:r>
       <w:r>
         <w:tab/>
-        <w:t>Npm install –g bower</w:t>
+      </w:r>
+      <w:proofErr w:type="spellStart"/>
+      <w:r>
+        <w:t>Npm</w:t>
+      </w:r>
+      <w:proofErr w:type="spellEnd"/>
+      <w:r>
+        <w:t xml:space="preserve"> install –g bower</w:t>
       </w:r>
       <w:r>
         <w:t>.</w:t>
@@ -730,8 +854,21 @@
         <w:t xml:space="preserve">Once Bower is installed, we can run ‘rake –T bower’ and we see a list of </w:t>
       </w:r>
       <w:r>
-        <w:t>able tasks. Our dependencies go into a file called Bowerfile located at the root directory of the project, very much like Gemfile</w:t>
-      </w:r>
+        <w:t xml:space="preserve">able tasks. Our dependencies go into a file called </w:t>
+      </w:r>
+      <w:proofErr w:type="spellStart"/>
+      <w:r>
+        <w:t>Bowerfile</w:t>
+      </w:r>
+      <w:proofErr w:type="spellEnd"/>
+      <w:r>
+        <w:t xml:space="preserve"> located at the root directory of the project, very much like </w:t>
+      </w:r>
+      <w:proofErr w:type="spellStart"/>
+      <w:r>
+        <w:t>Gemfile</w:t>
+      </w:r>
+      <w:proofErr w:type="spellEnd"/>
       <w:r>
         <w:t xml:space="preserve"> which we must create</w:t>
       </w:r>
@@ -749,7 +886,15 @@
         <w:t xml:space="preserve">The dependencies to first come in are Angular and Twitter Bootstrap. </w:t>
       </w:r>
       <w:r>
-        <w:t>The file ‘Bowerfile’ contents will be:</w:t>
+        <w:t>The file ‘</w:t>
+      </w:r>
+      <w:proofErr w:type="spellStart"/>
+      <w:r>
+        <w:t>Bowerfile</w:t>
+      </w:r>
+      <w:proofErr w:type="spellEnd"/>
+      <w:r>
+        <w:t>’ contents will be:</w:t>
       </w:r>
     </w:p>
     <w:p>
@@ -779,7 +924,15 @@
       </w:pPr>
       <w:r>
         <w:tab/>
-        <w:t># vim: ft=ruby</w:t>
+        <w:t xml:space="preserve"># vim: </w:t>
+      </w:r>
+      <w:proofErr w:type="spellStart"/>
+      <w:r>
+        <w:t>ft</w:t>
+      </w:r>
+      <w:proofErr w:type="spellEnd"/>
+      <w:r>
+        <w:t>=ruby</w:t>
       </w:r>
     </w:p>
     <w:p>
@@ -809,12 +962,14 @@
       <w:r>
         <w:tab/>
       </w:r>
+      <w:proofErr w:type="spellStart"/>
       <w:r>
         <w:t>bower:</w:t>
       </w:r>
       <w:r>
         <w:t>install</w:t>
       </w:r>
+      <w:proofErr w:type="spellEnd"/>
     </w:p>
     <w:p>
       <w:pPr>
@@ -829,8 +984,21 @@
       </w:pPr>
       <w:r>
         <w:tab/>
-        <w:t>Bower install depencies in vendor/assets/bower_components</w:t>
-      </w:r>
+        <w:t xml:space="preserve">Bower install </w:t>
+      </w:r>
+      <w:proofErr w:type="spellStart"/>
+      <w:r>
+        <w:t>depencies</w:t>
+      </w:r>
+      <w:proofErr w:type="spellEnd"/>
+      <w:r>
+        <w:t xml:space="preserve"> in vendor/assets/</w:t>
+      </w:r>
+      <w:proofErr w:type="spellStart"/>
+      <w:r>
+        <w:t>bower_components</w:t>
+      </w:r>
+      <w:proofErr w:type="spellEnd"/>
       <w:r>
         <w:t xml:space="preserve"> which should be under VS:</w:t>
       </w:r>
@@ -845,7 +1013,14 @@
       </w:r>
       <w:r>
         <w:tab/>
-        <w:t>git add vendor/assets</w:t>
+      </w:r>
+      <w:proofErr w:type="spellStart"/>
+      <w:r>
+        <w:t>git</w:t>
+      </w:r>
+      <w:proofErr w:type="spellEnd"/>
+      <w:r>
+        <w:t xml:space="preserve"> add vendor/assets</w:t>
       </w:r>
     </w:p>
     <w:p>
@@ -858,7 +1033,14 @@
       </w:r>
       <w:r>
         <w:tab/>
-        <w:t>git commit –m ‘angular and bootstrap’</w:t>
+      </w:r>
+      <w:proofErr w:type="spellStart"/>
+      <w:r>
+        <w:t>git</w:t>
+      </w:r>
+      <w:proofErr w:type="spellEnd"/>
+      <w:r>
+        <w:t xml:space="preserve"> commit –m ‘angular and bootstrap’</w:t>
       </w:r>
     </w:p>
     <w:p>
@@ -880,7 +1062,23 @@
         <w:tab/>
       </w:r>
       <w:r>
-        <w:t>Since vendor/assets/bower_components isn’t rail standard, it needs to be added to asset path so the files are picked up, while there we can add a few lines to get the glyphicons working.</w:t>
+        <w:t>Since vendor/assets/</w:t>
+      </w:r>
+      <w:proofErr w:type="spellStart"/>
+      <w:r>
+        <w:t>bower_components</w:t>
+      </w:r>
+      <w:proofErr w:type="spellEnd"/>
+      <w:r>
+        <w:t xml:space="preserve"> isn’t rail standard, it needs to be added to asset path so the files are picked up, while there we can add a few lines to get the </w:t>
+      </w:r>
+      <w:proofErr w:type="spellStart"/>
+      <w:r>
+        <w:t>glyphicons</w:t>
+      </w:r>
+      <w:proofErr w:type="spellEnd"/>
+      <w:r>
+        <w:t xml:space="preserve"> working.</w:t>
       </w:r>
     </w:p>
     <w:p>
@@ -890,8 +1088,21 @@
       </w:pPr>
       <w:r>
         <w:tab/>
-        <w:t>This is done in config/application.rb</w:t>
-      </w:r>
+        <w:t xml:space="preserve">This is done in </w:t>
+      </w:r>
+      <w:proofErr w:type="spellStart"/>
+      <w:r>
+        <w:t>config</w:t>
+      </w:r>
+      <w:proofErr w:type="spellEnd"/>
+      <w:r>
+        <w:t>/</w:t>
+      </w:r>
+      <w:proofErr w:type="spellStart"/>
+      <w:r>
+        <w:t>application.rb</w:t>
+      </w:r>
+      <w:proofErr w:type="spellEnd"/>
       <w:r>
         <w:t>:</w:t>
       </w:r>
@@ -915,8 +1126,29 @@
       <w:r>
         <w:tab/>
       </w:r>
-      <w:r>
-        <w:t>config.assets.paths &lt;&lt; Rails.root.join("vendor", "assets", "bower_components")</w:t>
+      <w:proofErr w:type="spellStart"/>
+      <w:r>
+        <w:t>config.assets.paths</w:t>
+      </w:r>
+      <w:proofErr w:type="spellEnd"/>
+      <w:r>
+        <w:t xml:space="preserve"> &lt;&lt; </w:t>
+      </w:r>
+      <w:proofErr w:type="spellStart"/>
+      <w:r>
+        <w:t>Rails.root.join</w:t>
+      </w:r>
+      <w:proofErr w:type="spellEnd"/>
+      <w:r>
+        <w:t>("vendor", "assets", "</w:t>
+      </w:r>
+      <w:proofErr w:type="spellStart"/>
+      <w:r>
+        <w:t>bower_components</w:t>
+      </w:r>
+      <w:proofErr w:type="spellEnd"/>
+      <w:r>
+        <w:t>")</w:t>
       </w:r>
     </w:p>
     <w:p>
@@ -924,8 +1156,37 @@
         <w:pStyle w:val="BodyText"/>
         <w:ind w:left="1800" w:firstLine="0"/>
       </w:pPr>
-      <w:r>
-        <w:t>config.assets.paths &lt;&lt; Rails.root.join("vendor", "assets", "bower_components", "bootstrap-sass-official","assets","fonts")</w:t>
+      <w:proofErr w:type="spellStart"/>
+      <w:r>
+        <w:t>config.assets.paths</w:t>
+      </w:r>
+      <w:proofErr w:type="spellEnd"/>
+      <w:r>
+        <w:t xml:space="preserve"> &lt;&lt; </w:t>
+      </w:r>
+      <w:proofErr w:type="spellStart"/>
+      <w:r>
+        <w:t>Rails.root.join</w:t>
+      </w:r>
+      <w:proofErr w:type="spellEnd"/>
+      <w:r>
+        <w:t>("vendor", "assets", "</w:t>
+      </w:r>
+      <w:proofErr w:type="spellStart"/>
+      <w:r>
+        <w:t>bower_components</w:t>
+      </w:r>
+      <w:proofErr w:type="spellEnd"/>
+      <w:r>
+        <w:t>", "bootstrap-sass-</w:t>
+      </w:r>
+      <w:proofErr w:type="spellStart"/>
+      <w:r>
+        <w:t>official","assets","fonts</w:t>
+      </w:r>
+      <w:proofErr w:type="spellEnd"/>
+      <w:r>
+        <w:t>")</w:t>
       </w:r>
     </w:p>
     <w:p>
@@ -951,8 +1212,21 @@
       <w:r>
         <w:tab/>
       </w:r>
-      <w:r>
-        <w:t>config.assets.precompile &lt;&lt; %r(.*.(?:eot|svg|ttf|woff)$)</w:t>
+      <w:proofErr w:type="spellStart"/>
+      <w:r>
+        <w:t>config.assets.precompile</w:t>
+      </w:r>
+      <w:proofErr w:type="spellEnd"/>
+      <w:r>
+        <w:t xml:space="preserve"> &lt;&lt; %r(.*.(?:</w:t>
+      </w:r>
+      <w:proofErr w:type="spellStart"/>
+      <w:r>
+        <w:t>eot|svg|ttf|woff</w:t>
+      </w:r>
+      <w:proofErr w:type="spellEnd"/>
+      <w:r>
+        <w:t>)$)</w:t>
       </w:r>
     </w:p>
     <w:p>
@@ -968,7 +1242,31 @@
       </w:pPr>
       <w:r>
         <w:lastRenderedPageBreak/>
-        <w:t>Finally these files need to be referenced in application.js and application.css.scss and the reference to Turbolinks should be removed. Rename application.css to application.css.scss because we need to use SASS directives</w:t>
+        <w:t xml:space="preserve">Finally these files need to be referenced in application.js and </w:t>
+      </w:r>
+      <w:proofErr w:type="spellStart"/>
+      <w:r>
+        <w:t>application.css.scss</w:t>
+      </w:r>
+      <w:proofErr w:type="spellEnd"/>
+      <w:r>
+        <w:t xml:space="preserve"> and the reference to </w:t>
+      </w:r>
+      <w:proofErr w:type="spellStart"/>
+      <w:r>
+        <w:t>Turbolinks</w:t>
+      </w:r>
+      <w:proofErr w:type="spellEnd"/>
+      <w:r>
+        <w:t xml:space="preserve"> should be removed. Rename application.css to </w:t>
+      </w:r>
+      <w:proofErr w:type="spellStart"/>
+      <w:r>
+        <w:t>application.css.scss</w:t>
+      </w:r>
+      <w:proofErr w:type="spellEnd"/>
+      <w:r>
+        <w:t xml:space="preserve"> because we need to use SASS directives</w:t>
       </w:r>
       <w:r>
         <w:t>:</w:t>
@@ -1003,8 +1301,13 @@
         <w:tab/>
       </w:r>
       <w:r>
-        <w:t>//= require jquery</w:t>
-      </w:r>
+        <w:t xml:space="preserve">//= require </w:t>
+      </w:r>
+      <w:proofErr w:type="spellStart"/>
+      <w:r>
+        <w:t>jquery</w:t>
+      </w:r>
+      <w:proofErr w:type="spellEnd"/>
     </w:p>
     <w:p>
       <w:pPr>
@@ -1012,8 +1315,13 @@
         <w:ind w:left="360"/>
       </w:pPr>
       <w:r>
-        <w:t>//= require jquery_ujs</w:t>
-      </w:r>
+        <w:t xml:space="preserve">//= require </w:t>
+      </w:r>
+      <w:proofErr w:type="spellStart"/>
+      <w:r>
+        <w:t>jquery_ujs</w:t>
+      </w:r>
+      <w:proofErr w:type="spellEnd"/>
     </w:p>
     <w:p>
       <w:pPr>
@@ -1030,7 +1338,15 @@
         <w:ind w:left="360"/>
       </w:pPr>
       <w:r>
-        <w:t>//= require_tree .</w:t>
+        <w:t xml:space="preserve">//= </w:t>
+      </w:r>
+      <w:proofErr w:type="spellStart"/>
+      <w:r>
+        <w:t>require_tree</w:t>
+      </w:r>
+      <w:proofErr w:type="spellEnd"/>
+      <w:r>
+        <w:t xml:space="preserve"> .</w:t>
       </w:r>
     </w:p>
     <w:p>
@@ -1041,12 +1357,14 @@
           <w:b/>
         </w:rPr>
       </w:pPr>
+      <w:proofErr w:type="spellStart"/>
       <w:r>
         <w:rPr>
           <w:b/>
         </w:rPr>
         <w:t>Application.css.scss</w:t>
       </w:r>
+      <w:proofErr w:type="spellEnd"/>
     </w:p>
     <w:p>
       <w:pPr>
@@ -1054,7 +1372,15 @@
         <w:ind w:left="360"/>
       </w:pPr>
       <w:r>
-        <w:t>@import "bootstrap-sass-official/assets/stylesheets/bootstrap-sprockets";</w:t>
+        <w:t>@import "bootstrap-sass-official/assets/</w:t>
+      </w:r>
+      <w:proofErr w:type="spellStart"/>
+      <w:r>
+        <w:t>stylesheets</w:t>
+      </w:r>
+      <w:proofErr w:type="spellEnd"/>
+      <w:r>
+        <w:t>/bootstrap-sprockets";</w:t>
       </w:r>
     </w:p>
     <w:p>
@@ -1063,7 +1389,15 @@
         <w:ind w:left="360"/>
       </w:pPr>
       <w:r>
-        <w:t xml:space="preserve"> @import "bootstrap-sass-official/assets/stylesheets/bootstrap";</w:t>
+        <w:t xml:space="preserve"> @import "bootstrap-sass-official/assets/</w:t>
+      </w:r>
+      <w:proofErr w:type="spellStart"/>
+      <w:r>
+        <w:t>stylesheets</w:t>
+      </w:r>
+      <w:proofErr w:type="spellEnd"/>
+      <w:r>
+        <w:t>/bootstrap";</w:t>
       </w:r>
     </w:p>
     <w:p>
@@ -1119,8 +1453,16 @@
         <w:rPr>
           <w:b/>
         </w:rPr>
-        <w:t>Define a barebones Angular App which will be in app.coffee</w:t>
-      </w:r>
+        <w:t xml:space="preserve">Define a barebones Angular App which will be in </w:t>
+      </w:r>
+      <w:proofErr w:type="spellStart"/>
+      <w:r>
+        <w:rPr>
+          <w:b/>
+        </w:rPr>
+        <w:t>app.coffee</w:t>
+      </w:r>
+      <w:proofErr w:type="spellEnd"/>
       <w:r>
         <w:rPr>
           <w:b/>
@@ -1135,9 +1477,19 @@
       <w:r>
         <w:tab/>
       </w:r>
-      <w:r>
-        <w:t>receta = angular.module('receta', [</w:t>
-      </w:r>
+      <w:proofErr w:type="spellStart"/>
+      <w:r>
+        <w:t>receta</w:t>
+      </w:r>
+      <w:proofErr w:type="spellEnd"/>
+      <w:r>
+        <w:t xml:space="preserve"> </w:t>
+      </w:r>
+      <w:proofErr w:type="spellStart"/>
+      <w:r>
+        <w:t>= angular.module('receta', [</w:t>
+      </w:r>
+      <w:proofErr w:type="spellEnd"/>
     </w:p>
     <w:p>
       <w:pPr>
@@ -1195,7 +1547,35 @@
         <w:rPr>
           <w:b/>
         </w:rPr>
-        <w:t>&lt;div class="container-fluid" ng-app="receta"&gt;</w:t>
+        <w:t xml:space="preserve">&lt;div class="container-fluid" </w:t>
+      </w:r>
+      <w:proofErr w:type="spellStart"/>
+      <w:r>
+        <w:rPr>
+          <w:b/>
+        </w:rPr>
+        <w:t>ng</w:t>
+      </w:r>
+      <w:proofErr w:type="spellEnd"/>
+      <w:r>
+        <w:rPr>
+          <w:b/>
+        </w:rPr>
+        <w:t>-app="</w:t>
+      </w:r>
+      <w:proofErr w:type="spellStart"/>
+      <w:r>
+        <w:rPr>
+          <w:b/>
+        </w:rPr>
+        <w:t>receta</w:t>
+      </w:r>
+      <w:proofErr w:type="spellEnd"/>
+      <w:r>
+        <w:rPr>
+          <w:b/>
+        </w:rPr>
+        <w:t>"&gt;</w:t>
       </w:r>
     </w:p>
     <w:p>
@@ -1245,7 +1625,21 @@
         <w:rPr>
           <w:b/>
         </w:rPr>
-        <w:t xml:space="preserve">      &lt;h1 ng-if="name"&gt;Hello, {{name}}&lt;/h1&gt;</w:t>
+        <w:t xml:space="preserve">      &lt;h1 </w:t>
+      </w:r>
+      <w:proofErr w:type="spellStart"/>
+      <w:r>
+        <w:rPr>
+          <w:b/>
+        </w:rPr>
+        <w:t>ng</w:t>
+      </w:r>
+      <w:proofErr w:type="spellEnd"/>
+      <w:r>
+        <w:rPr>
+          <w:b/>
+        </w:rPr>
+        <w:t>-if="name"&gt;Hello, {{name}}&lt;/h1&gt;</w:t>
       </w:r>
     </w:p>
     <w:p>
@@ -1324,7 +1718,21 @@
         <w:rPr>
           <w:b/>
         </w:rPr>
-        <w:t xml:space="preserve">          &lt;input class="form-control" type="text" placeholder="Enter your name" autofocus ng-model="name"&gt;</w:t>
+        <w:t xml:space="preserve">          &lt;input class="form-control" type="text" placeholder="Enter your name" autofocus </w:t>
+      </w:r>
+      <w:proofErr w:type="spellStart"/>
+      <w:r>
+        <w:rPr>
+          <w:b/>
+        </w:rPr>
+        <w:t>ng</w:t>
+      </w:r>
+      <w:proofErr w:type="spellEnd"/>
+      <w:r>
+        <w:rPr>
+          <w:b/>
+        </w:rPr>
+        <w:t>-model="name"&gt;</w:t>
       </w:r>
     </w:p>
     <w:p>
@@ -1412,8 +1820,98 @@
           <w:b/>
         </w:rPr>
       </w:pPr>
+    </w:p>
+    <w:p>
+      <w:pPr>
+        <w:pStyle w:val="Heading3"/>
+      </w:pPr>
+      <w:r>
+        <w:t>Deployment with heroku</w:t>
+      </w:r>
+    </w:p>
+    <w:p>
+      <w:pPr>
+        <w:pStyle w:val="BodyText"/>
+      </w:pPr>
+      <w:r>
+        <w:t xml:space="preserve">Production Deployment with </w:t>
+      </w:r>
+      <w:proofErr w:type="spellStart"/>
+      <w:r>
+        <w:t>Heroku</w:t>
+      </w:r>
+      <w:proofErr w:type="spellEnd"/>
+      <w:r>
+        <w:t xml:space="preserve">, a cloud-based platform which is free and fairly </w:t>
+      </w:r>
+      <w:proofErr w:type="spellStart"/>
+      <w:r>
+        <w:t>unforgiven</w:t>
+      </w:r>
+      <w:proofErr w:type="spellEnd"/>
+      <w:r>
+        <w:t xml:space="preserve"> implying if its works on </w:t>
+      </w:r>
+      <w:proofErr w:type="spellStart"/>
+      <w:r>
+        <w:t>Heroku</w:t>
+      </w:r>
+      <w:proofErr w:type="spellEnd"/>
+      <w:r>
+        <w:t xml:space="preserve">, it’ll work anywhere. </w:t>
+      </w:r>
+    </w:p>
+    <w:p>
+      <w:pPr>
+        <w:pStyle w:val="BodyText"/>
+      </w:pPr>
+      <w:proofErr w:type="spellStart"/>
+      <w:r>
+        <w:t>Heroku</w:t>
+      </w:r>
+      <w:proofErr w:type="spellEnd"/>
+      <w:r>
+        <w:t xml:space="preserve"> login.</w:t>
+      </w:r>
       <w:bookmarkStart w:id="2" w:name="_GoBack"/>
       <w:bookmarkEnd w:id="2"/>
+    </w:p>
+    <w:p>
+      <w:pPr>
+        <w:pStyle w:val="BodyText"/>
+      </w:pPr>
+      <w:proofErr w:type="spellStart"/>
+      <w:r>
+        <w:t>Heroku</w:t>
+      </w:r>
+      <w:proofErr w:type="spellEnd"/>
+      <w:r>
+        <w:t xml:space="preserve"> create.</w:t>
+      </w:r>
+    </w:p>
+    <w:p>
+      <w:pPr>
+        <w:pStyle w:val="BodyText"/>
+      </w:pPr>
+      <w:r>
+        <w:t xml:space="preserve">We also want to add a few </w:t>
+      </w:r>
+      <w:proofErr w:type="spellStart"/>
+      <w:r>
+        <w:t>Heroku</w:t>
+      </w:r>
+      <w:proofErr w:type="spellEnd"/>
+      <w:r>
+        <w:t xml:space="preserve"> specific gems. </w:t>
+      </w:r>
+    </w:p>
+    <w:p>
+      <w:pPr>
+        <w:pStyle w:val="BodyText"/>
+        <w:rPr>
+          <w:b/>
+        </w:rPr>
+      </w:pPr>
     </w:p>
     <w:p>
       <w:pPr>
@@ -1656,7 +2154,7 @@
         <w:rStyle w:val="PageNumber"/>
         <w:noProof/>
       </w:rPr>
-      <w:t>5</w:t>
+      <w:t>7</w:t>
     </w:r>
     <w:r>
       <w:rPr>
@@ -4701,7 +5199,7 @@
 </file>
 
 <file path=customXml/itemProps1.xml><?xml version="1.0" encoding="utf-8"?>
-<ds:datastoreItem xmlns:ds="http://schemas.openxmlformats.org/officeDocument/2006/customXml" ds:itemID="{65850696-3CB4-2242-936E-D8C62FEFF9E2}">
+<ds:datastoreItem xmlns:ds="http://schemas.openxmlformats.org/officeDocument/2006/customXml" ds:itemID="{7F332E67-897D-7E43-A5BB-41ACDD4E35AE}">
   <ds:schemaRefs>
     <ds:schemaRef ds:uri="http://schemas.openxmlformats.org/officeDocument/2006/bibliography"/>
   </ds:schemaRefs>

</xml_diff>

<commit_message>
Updated gems for heroic
</commit_message>
<xml_diff>
--- a/web_application_developmennt/ruby_on_rails_angularjs/receta/documentation/reports/about_document_ruby-on-rails_anguarJS.docx
+++ b/web_application_developmennt/ruby_on_rails_angularjs/receta/documentation/reports/about_document_ruby-on-rails_anguarJS.docx
@@ -491,21 +491,8 @@
         <w:pStyle w:val="BodyText"/>
       </w:pPr>
       <w:r>
-        <w:t xml:space="preserve">Rails new </w:t>
-      </w:r>
-      <w:proofErr w:type="spellStart"/>
-      <w:r>
-        <w:t>receta</w:t>
-      </w:r>
-      <w:proofErr w:type="spellEnd"/>
-      <w:r>
-        <w:t xml:space="preserve"> –skip-bundle –quiet –database=</w:t>
-      </w:r>
-      <w:proofErr w:type="spellStart"/>
-      <w:r>
-        <w:t>postgresql</w:t>
-      </w:r>
-      <w:proofErr w:type="spellEnd"/>
+        <w:t>Rails new receta –skip-bundle –quiet –database=postgresql</w:t>
+      </w:r>
     </w:p>
     <w:p>
       <w:pPr>
@@ -526,34 +513,10 @@
         <w:t>In this c</w:t>
       </w:r>
       <w:r>
-        <w:t xml:space="preserve">ase, our database is </w:t>
-      </w:r>
-      <w:proofErr w:type="spellStart"/>
-      <w:r>
-        <w:t>postgresql</w:t>
-      </w:r>
-      <w:proofErr w:type="spellEnd"/>
-      <w:r>
-        <w:t xml:space="preserve"> and thus we must install </w:t>
-      </w:r>
-      <w:proofErr w:type="spellStart"/>
-      <w:r>
-        <w:t>postgresql</w:t>
-      </w:r>
-      <w:proofErr w:type="spellEnd"/>
-      <w:r>
-        <w:t xml:space="preserve"> onto our machines and configure and run the server. We’ll need to enter a desired username and password and this will the admin </w:t>
-      </w:r>
-      <w:proofErr w:type="spellStart"/>
-      <w:r>
-        <w:t>post</w:t>
-      </w:r>
-      <w:r>
-        <w:t>gresql</w:t>
-      </w:r>
-      <w:proofErr w:type="spellEnd"/>
-      <w:r>
-        <w:t xml:space="preserve"> login authentication for which we’ll later require in rails.</w:t>
+        <w:t>ase, our database is postgresql and thus we must install postgresql onto our machines and configure and run the server. We’ll need to enter a desired username and password and this will the admin post</w:t>
+      </w:r>
+      <w:r>
+        <w:t>gresql login authentication for which we’ll later require in rails.</w:t>
       </w:r>
     </w:p>
     <w:p>
@@ -569,15 +532,7 @@
         <w:pStyle w:val="BodyText"/>
       </w:pPr>
       <w:r>
-        <w:t xml:space="preserve">We’ll use </w:t>
-      </w:r>
-      <w:proofErr w:type="spellStart"/>
-      <w:r>
-        <w:t>RSpec</w:t>
-      </w:r>
-      <w:proofErr w:type="spellEnd"/>
-      <w:r>
-        <w:t xml:space="preserve"> </w:t>
+        <w:t xml:space="preserve">We’ll use RSpec </w:t>
       </w:r>
       <w:hyperlink r:id="rId14" w:history="1">
         <w:r>
@@ -591,23 +546,7 @@
         <w:t xml:space="preserve"> </w:t>
       </w:r>
       <w:r>
-        <w:t xml:space="preserve">with the </w:t>
-      </w:r>
-      <w:proofErr w:type="spellStart"/>
-      <w:r>
-        <w:t>rspec</w:t>
-      </w:r>
-      <w:proofErr w:type="spellEnd"/>
-      <w:r>
-        <w:t xml:space="preserve">-rails gem making TDD (Test Driven Development) ‘productive and fun’ for </w:t>
-      </w:r>
-      <w:proofErr w:type="spellStart"/>
-      <w:r>
-        <w:t>Behaviour</w:t>
-      </w:r>
-      <w:proofErr w:type="spellEnd"/>
-      <w:r>
-        <w:t xml:space="preserve"> Driven Development.</w:t>
+        <w:t>with the rspec-rails gem making TDD (Test Driven Development) ‘productive and fun’ for Behaviour Driven Development.</w:t>
       </w:r>
       <w:r>
         <w:t xml:space="preserve"> Capybara and Selenium will also be used and are common approaches integration/acceptance/browser tests.</w:t>
@@ -626,47 +565,15 @@
         <w:pStyle w:val="BodyText"/>
       </w:pPr>
       <w:r>
-        <w:t xml:space="preserve">Access the </w:t>
-      </w:r>
-      <w:proofErr w:type="spellStart"/>
-      <w:r>
-        <w:t>config</w:t>
-      </w:r>
-      <w:proofErr w:type="spellEnd"/>
-      <w:r>
-        <w:t>/</w:t>
-      </w:r>
-      <w:proofErr w:type="spellStart"/>
-      <w:r>
-        <w:t>database.yml</w:t>
-      </w:r>
-      <w:proofErr w:type="spellEnd"/>
-      <w:r>
-        <w:t xml:space="preserve"> and set the username and password for your local database and then run bin/rake </w:t>
-      </w:r>
-      <w:proofErr w:type="spellStart"/>
-      <w:r>
-        <w:t>db:create</w:t>
-      </w:r>
-      <w:proofErr w:type="spellEnd"/>
-      <w:r>
-        <w:t xml:space="preserve">. </w:t>
-      </w:r>
-    </w:p>
-    <w:p>
-      <w:pPr>
-        <w:pStyle w:val="BodyText"/>
-      </w:pPr>
-      <w:r>
-        <w:t xml:space="preserve">*Notice for configuring the username and password, these resemble the ones that you configured when setting up and installing </w:t>
-      </w:r>
-      <w:proofErr w:type="spellStart"/>
-      <w:r>
-        <w:t>postgresql</w:t>
-      </w:r>
-      <w:proofErr w:type="spellEnd"/>
-      <w:r>
-        <w:t xml:space="preserve"> on your local machine.</w:t>
+        <w:t xml:space="preserve">Access the config/database.yml and set the username and password for your local database and then run bin/rake db:create. </w:t>
+      </w:r>
+    </w:p>
+    <w:p>
+      <w:pPr>
+        <w:pStyle w:val="BodyText"/>
+      </w:pPr>
+      <w:r>
+        <w:t>*Notice for configuring the username and password, these resemble the ones that you configured when setting up and installing postgresql on your local machine.</w:t>
       </w:r>
       <w:r>
         <w:t xml:space="preserve"> Secondly, although this is acceptable in this example, there are more secure means of setting the username and password and certainly not in a file that is in version control (VC).</w:t>
@@ -689,15 +596,7 @@
         <w:t xml:space="preserve"> such as setting Unix Environment Variables</w:t>
       </w:r>
       <w:r>
-        <w:t xml:space="preserve">, Using the Figaro Gem as well as creating a </w:t>
-      </w:r>
-      <w:proofErr w:type="spellStart"/>
-      <w:r>
-        <w:t>local_env.yml</w:t>
-      </w:r>
-      <w:proofErr w:type="spellEnd"/>
-      <w:r>
-        <w:t xml:space="preserve"> file.</w:t>
+        <w:t>, Using the Figaro Gem as well as creating a local_env.yml file.</w:t>
       </w:r>
     </w:p>
     <w:p>
@@ -716,15 +615,7 @@
         <w:t>Rails doesn’t provide a way to manage front-end assets such as JS libraries or CSS.</w:t>
       </w:r>
       <w:r>
-        <w:t xml:space="preserve"> Rather than using </w:t>
-      </w:r>
-      <w:proofErr w:type="spellStart"/>
-      <w:r>
-        <w:t>RubyGems</w:t>
-      </w:r>
-      <w:proofErr w:type="spellEnd"/>
-      <w:r>
-        <w:t>, we will use Bower</w:t>
+        <w:t xml:space="preserve"> Rather than using RubyGems, we will use Bower</w:t>
       </w:r>
       <w:r>
         <w:t xml:space="preserve"> which provides a manageable way to keep on top of dependencies between libraries.</w:t>
@@ -746,15 +637,7 @@
         <w:tab/>
       </w:r>
       <w:r>
-        <w:t xml:space="preserve">To install Bower, this has to be done using </w:t>
-      </w:r>
-      <w:proofErr w:type="spellStart"/>
-      <w:r>
-        <w:t>npm</w:t>
-      </w:r>
-      <w:proofErr w:type="spellEnd"/>
-      <w:r>
-        <w:t>, the ‘Node Package Manager’.</w:t>
+        <w:t>To install Bower, this has to be done using npm, the ‘Node Package Manager’.</w:t>
       </w:r>
     </w:p>
     <w:p>
@@ -802,14 +685,7 @@
       </w:r>
       <w:r>
         <w:tab/>
-      </w:r>
-      <w:proofErr w:type="spellStart"/>
-      <w:r>
-        <w:t>Npm</w:t>
-      </w:r>
-      <w:proofErr w:type="spellEnd"/>
-      <w:r>
-        <w:t xml:space="preserve"> install –g bower</w:t>
+        <w:t>Npm install –g bower</w:t>
       </w:r>
       <w:r>
         <w:t>.</w:t>
@@ -854,21 +730,8 @@
         <w:t xml:space="preserve">Once Bower is installed, we can run ‘rake –T bower’ and we see a list of </w:t>
       </w:r>
       <w:r>
-        <w:t xml:space="preserve">able tasks. Our dependencies go into a file called </w:t>
-      </w:r>
-      <w:proofErr w:type="spellStart"/>
-      <w:r>
-        <w:t>Bowerfile</w:t>
-      </w:r>
-      <w:proofErr w:type="spellEnd"/>
-      <w:r>
-        <w:t xml:space="preserve"> located at the root directory of the project, very much like </w:t>
-      </w:r>
-      <w:proofErr w:type="spellStart"/>
-      <w:r>
-        <w:t>Gemfile</w:t>
-      </w:r>
-      <w:proofErr w:type="spellEnd"/>
+        <w:t>able tasks. Our dependencies go into a file called Bowerfile located at the root directory of the project, very much like Gemfile</w:t>
+      </w:r>
       <w:r>
         <w:t xml:space="preserve"> which we must create</w:t>
       </w:r>
@@ -886,15 +749,7 @@
         <w:t xml:space="preserve">The dependencies to first come in are Angular and Twitter Bootstrap. </w:t>
       </w:r>
       <w:r>
-        <w:t>The file ‘</w:t>
-      </w:r>
-      <w:proofErr w:type="spellStart"/>
-      <w:r>
-        <w:t>Bowerfile</w:t>
-      </w:r>
-      <w:proofErr w:type="spellEnd"/>
-      <w:r>
-        <w:t>’ contents will be:</w:t>
+        <w:t>The file ‘Bowerfile’ contents will be:</w:t>
       </w:r>
     </w:p>
     <w:p>
@@ -924,15 +779,7 @@
       </w:pPr>
       <w:r>
         <w:tab/>
-        <w:t xml:space="preserve"># vim: </w:t>
-      </w:r>
-      <w:proofErr w:type="spellStart"/>
-      <w:r>
-        <w:t>ft</w:t>
-      </w:r>
-      <w:proofErr w:type="spellEnd"/>
-      <w:r>
-        <w:t>=ruby</w:t>
+        <w:t># vim: ft=ruby</w:t>
       </w:r>
     </w:p>
     <w:p>
@@ -962,14 +809,12 @@
       <w:r>
         <w:tab/>
       </w:r>
-      <w:proofErr w:type="spellStart"/>
       <w:r>
         <w:t>bower:</w:t>
       </w:r>
       <w:r>
         <w:t>install</w:t>
       </w:r>
-      <w:proofErr w:type="spellEnd"/>
     </w:p>
     <w:p>
       <w:pPr>
@@ -984,21 +829,8 @@
       </w:pPr>
       <w:r>
         <w:tab/>
-        <w:t xml:space="preserve">Bower install </w:t>
-      </w:r>
-      <w:proofErr w:type="spellStart"/>
-      <w:r>
-        <w:t>depencies</w:t>
-      </w:r>
-      <w:proofErr w:type="spellEnd"/>
-      <w:r>
-        <w:t xml:space="preserve"> in vendor/assets/</w:t>
-      </w:r>
-      <w:proofErr w:type="spellStart"/>
-      <w:r>
-        <w:t>bower_components</w:t>
-      </w:r>
-      <w:proofErr w:type="spellEnd"/>
+        <w:t>Bower install depencies in vendor/assets/bower_components</w:t>
+      </w:r>
       <w:r>
         <w:t xml:space="preserve"> which should be under VS:</w:t>
       </w:r>
@@ -1013,14 +845,7 @@
       </w:r>
       <w:r>
         <w:tab/>
-      </w:r>
-      <w:proofErr w:type="spellStart"/>
-      <w:r>
-        <w:t>git</w:t>
-      </w:r>
-      <w:proofErr w:type="spellEnd"/>
-      <w:r>
-        <w:t xml:space="preserve"> add vendor/assets</w:t>
+        <w:t>git add vendor/assets</w:t>
       </w:r>
     </w:p>
     <w:p>
@@ -1033,14 +858,7 @@
       </w:r>
       <w:r>
         <w:tab/>
-      </w:r>
-      <w:proofErr w:type="spellStart"/>
-      <w:r>
-        <w:t>git</w:t>
-      </w:r>
-      <w:proofErr w:type="spellEnd"/>
-      <w:r>
-        <w:t xml:space="preserve"> commit –m ‘angular and bootstrap’</w:t>
+        <w:t>git commit –m ‘angular and bootstrap’</w:t>
       </w:r>
     </w:p>
     <w:p>
@@ -1062,23 +880,7 @@
         <w:tab/>
       </w:r>
       <w:r>
-        <w:t>Since vendor/assets/</w:t>
-      </w:r>
-      <w:proofErr w:type="spellStart"/>
-      <w:r>
-        <w:t>bower_components</w:t>
-      </w:r>
-      <w:proofErr w:type="spellEnd"/>
-      <w:r>
-        <w:t xml:space="preserve"> isn’t rail standard, it needs to be added to asset path so the files are picked up, while there we can add a few lines to get the </w:t>
-      </w:r>
-      <w:proofErr w:type="spellStart"/>
-      <w:r>
-        <w:t>glyphicons</w:t>
-      </w:r>
-      <w:proofErr w:type="spellEnd"/>
-      <w:r>
-        <w:t xml:space="preserve"> working.</w:t>
+        <w:t>Since vendor/assets/bower_components isn’t rail standard, it needs to be added to asset path so the files are picked up, while there we can add a few lines to get the glyphicons working.</w:t>
       </w:r>
     </w:p>
     <w:p>
@@ -1088,21 +890,8 @@
       </w:pPr>
       <w:r>
         <w:tab/>
-        <w:t xml:space="preserve">This is done in </w:t>
-      </w:r>
-      <w:proofErr w:type="spellStart"/>
-      <w:r>
-        <w:t>config</w:t>
-      </w:r>
-      <w:proofErr w:type="spellEnd"/>
-      <w:r>
-        <w:t>/</w:t>
-      </w:r>
-      <w:proofErr w:type="spellStart"/>
-      <w:r>
-        <w:t>application.rb</w:t>
-      </w:r>
-      <w:proofErr w:type="spellEnd"/>
+        <w:t>This is done in config/application.rb</w:t>
+      </w:r>
       <w:r>
         <w:t>:</w:t>
       </w:r>
@@ -1126,29 +915,8 @@
       <w:r>
         <w:tab/>
       </w:r>
-      <w:proofErr w:type="spellStart"/>
-      <w:r>
-        <w:t>config.assets.paths</w:t>
-      </w:r>
-      <w:proofErr w:type="spellEnd"/>
-      <w:r>
-        <w:t xml:space="preserve"> &lt;&lt; </w:t>
-      </w:r>
-      <w:proofErr w:type="spellStart"/>
-      <w:r>
-        <w:t>Rails.root.join</w:t>
-      </w:r>
-      <w:proofErr w:type="spellEnd"/>
-      <w:r>
-        <w:t>("vendor", "assets", "</w:t>
-      </w:r>
-      <w:proofErr w:type="spellStart"/>
-      <w:r>
-        <w:t>bower_components</w:t>
-      </w:r>
-      <w:proofErr w:type="spellEnd"/>
-      <w:r>
-        <w:t>")</w:t>
+      <w:r>
+        <w:t>config.assets.paths &lt;&lt; Rails.root.join("vendor", "assets", "bower_components")</w:t>
       </w:r>
     </w:p>
     <w:p>
@@ -1156,37 +924,8 @@
         <w:pStyle w:val="BodyText"/>
         <w:ind w:left="1800" w:firstLine="0"/>
       </w:pPr>
-      <w:proofErr w:type="spellStart"/>
-      <w:r>
-        <w:t>config.assets.paths</w:t>
-      </w:r>
-      <w:proofErr w:type="spellEnd"/>
-      <w:r>
-        <w:t xml:space="preserve"> &lt;&lt; </w:t>
-      </w:r>
-      <w:proofErr w:type="spellStart"/>
-      <w:r>
-        <w:t>Rails.root.join</w:t>
-      </w:r>
-      <w:proofErr w:type="spellEnd"/>
-      <w:r>
-        <w:t>("vendor", "assets", "</w:t>
-      </w:r>
-      <w:proofErr w:type="spellStart"/>
-      <w:r>
-        <w:t>bower_components</w:t>
-      </w:r>
-      <w:proofErr w:type="spellEnd"/>
-      <w:r>
-        <w:t>", "bootstrap-sass-</w:t>
-      </w:r>
-      <w:proofErr w:type="spellStart"/>
-      <w:r>
-        <w:t>official","assets","fonts</w:t>
-      </w:r>
-      <w:proofErr w:type="spellEnd"/>
-      <w:r>
-        <w:t>")</w:t>
+      <w:r>
+        <w:t>config.assets.paths &lt;&lt; Rails.root.join("vendor", "assets", "bower_components", "bootstrap-sass-official","assets","fonts")</w:t>
       </w:r>
     </w:p>
     <w:p>
@@ -1212,21 +951,8 @@
       <w:r>
         <w:tab/>
       </w:r>
-      <w:proofErr w:type="spellStart"/>
-      <w:r>
-        <w:t>config.assets.precompile</w:t>
-      </w:r>
-      <w:proofErr w:type="spellEnd"/>
-      <w:r>
-        <w:t xml:space="preserve"> &lt;&lt; %r(.*.(?:</w:t>
-      </w:r>
-      <w:proofErr w:type="spellStart"/>
-      <w:r>
-        <w:t>eot|svg|ttf|woff</w:t>
-      </w:r>
-      <w:proofErr w:type="spellEnd"/>
-      <w:r>
-        <w:t>)$)</w:t>
+      <w:r>
+        <w:t>config.assets.precompile &lt;&lt; %r(.*.(?:eot|svg|ttf|woff)$)</w:t>
       </w:r>
     </w:p>
     <w:p>
@@ -1242,31 +968,7 @@
       </w:pPr>
       <w:r>
         <w:lastRenderedPageBreak/>
-        <w:t xml:space="preserve">Finally these files need to be referenced in application.js and </w:t>
-      </w:r>
-      <w:proofErr w:type="spellStart"/>
-      <w:r>
-        <w:t>application.css.scss</w:t>
-      </w:r>
-      <w:proofErr w:type="spellEnd"/>
-      <w:r>
-        <w:t xml:space="preserve"> and the reference to </w:t>
-      </w:r>
-      <w:proofErr w:type="spellStart"/>
-      <w:r>
-        <w:t>Turbolinks</w:t>
-      </w:r>
-      <w:proofErr w:type="spellEnd"/>
-      <w:r>
-        <w:t xml:space="preserve"> should be removed. Rename application.css to </w:t>
-      </w:r>
-      <w:proofErr w:type="spellStart"/>
-      <w:r>
-        <w:t>application.css.scss</w:t>
-      </w:r>
-      <w:proofErr w:type="spellEnd"/>
-      <w:r>
-        <w:t xml:space="preserve"> because we need to use SASS directives</w:t>
+        <w:t>Finally these files need to be referenced in application.js and application.css.scss and the reference to Turbolinks should be removed. Rename application.css to application.css.scss because we need to use SASS directives</w:t>
       </w:r>
       <w:r>
         <w:t>:</w:t>
@@ -1301,13 +1003,8 @@
         <w:tab/>
       </w:r>
       <w:r>
-        <w:t xml:space="preserve">//= require </w:t>
-      </w:r>
-      <w:proofErr w:type="spellStart"/>
-      <w:r>
-        <w:t>jquery</w:t>
-      </w:r>
-      <w:proofErr w:type="spellEnd"/>
+        <w:t>//= require jquery</w:t>
+      </w:r>
     </w:p>
     <w:p>
       <w:pPr>
@@ -1315,13 +1012,8 @@
         <w:ind w:left="360"/>
       </w:pPr>
       <w:r>
-        <w:t xml:space="preserve">//= require </w:t>
-      </w:r>
-      <w:proofErr w:type="spellStart"/>
-      <w:r>
-        <w:t>jquery_ujs</w:t>
-      </w:r>
-      <w:proofErr w:type="spellEnd"/>
+        <w:t>//= require jquery_ujs</w:t>
+      </w:r>
     </w:p>
     <w:p>
       <w:pPr>
@@ -1338,15 +1030,7 @@
         <w:ind w:left="360"/>
       </w:pPr>
       <w:r>
-        <w:t xml:space="preserve">//= </w:t>
-      </w:r>
-      <w:proofErr w:type="spellStart"/>
-      <w:r>
-        <w:t>require_tree</w:t>
-      </w:r>
-      <w:proofErr w:type="spellEnd"/>
-      <w:r>
-        <w:t xml:space="preserve"> .</w:t>
+        <w:t>//= require_tree .</w:t>
       </w:r>
     </w:p>
     <w:p>
@@ -1357,14 +1041,12 @@
           <w:b/>
         </w:rPr>
       </w:pPr>
-      <w:proofErr w:type="spellStart"/>
       <w:r>
         <w:rPr>
           <w:b/>
         </w:rPr>
         <w:t>Application.css.scss</w:t>
       </w:r>
-      <w:proofErr w:type="spellEnd"/>
     </w:p>
     <w:p>
       <w:pPr>
@@ -1372,15 +1054,7 @@
         <w:ind w:left="360"/>
       </w:pPr>
       <w:r>
-        <w:t>@import "bootstrap-sass-official/assets/</w:t>
-      </w:r>
-      <w:proofErr w:type="spellStart"/>
-      <w:r>
-        <w:t>stylesheets</w:t>
-      </w:r>
-      <w:proofErr w:type="spellEnd"/>
-      <w:r>
-        <w:t>/bootstrap-sprockets";</w:t>
+        <w:t>@import "bootstrap-sass-official/assets/stylesheets/bootstrap-sprockets";</w:t>
       </w:r>
     </w:p>
     <w:p>
@@ -1389,15 +1063,7 @@
         <w:ind w:left="360"/>
       </w:pPr>
       <w:r>
-        <w:t xml:space="preserve"> @import "bootstrap-sass-official/assets/</w:t>
-      </w:r>
-      <w:proofErr w:type="spellStart"/>
-      <w:r>
-        <w:t>stylesheets</w:t>
-      </w:r>
-      <w:proofErr w:type="spellEnd"/>
-      <w:r>
-        <w:t>/bootstrap";</w:t>
+        <w:t xml:space="preserve"> @import "bootstrap-sass-official/assets/stylesheets/bootstrap";</w:t>
       </w:r>
     </w:p>
     <w:p>
@@ -1453,66 +1119,74 @@
         <w:rPr>
           <w:b/>
         </w:rPr>
-        <w:t xml:space="preserve">Define a barebones Angular App which will be in </w:t>
-      </w:r>
-      <w:proofErr w:type="spellStart"/>
+        <w:t>Define a barebones Angular App which will be in app.coffee</w:t>
+      </w:r>
       <w:r>
         <w:rPr>
           <w:b/>
         </w:rPr>
-        <w:t>app.coffee</w:t>
-      </w:r>
-      <w:proofErr w:type="spellEnd"/>
-      <w:r>
+        <w:t>:</w:t>
+      </w:r>
+    </w:p>
+    <w:p>
+      <w:pPr>
+        <w:pStyle w:val="BodyText"/>
+      </w:pPr>
+      <w:r>
+        <w:tab/>
+      </w:r>
+      <w:r>
+        <w:t>receta = angular.module('receta', [</w:t>
+      </w:r>
+    </w:p>
+    <w:p>
+      <w:pPr>
+        <w:pStyle w:val="BodyText"/>
+      </w:pPr>
+      <w:r>
+        <w:t xml:space="preserve">  </w:t>
+      </w:r>
+      <w:r>
+        <w:tab/>
+      </w:r>
+      <w:r>
+        <w:t>])</w:t>
+      </w:r>
+    </w:p>
+    <w:p>
+      <w:pPr>
+        <w:pStyle w:val="BodyText"/>
+      </w:pPr>
+    </w:p>
+    <w:p>
+      <w:pPr>
+        <w:pStyle w:val="BodyText"/>
         <w:rPr>
           <w:b/>
         </w:rPr>
+      </w:pPr>
+      <w:r>
+        <w:rPr>
+          <w:b/>
+        </w:rPr>
+        <w:t xml:space="preserve">Finally, we can </w:t>
+      </w:r>
+      <w:r>
+        <w:rPr>
+          <w:b/>
+        </w:rPr>
+        <w:t>create the view that uses some Bootstrap CSS as well as enough Angular to demonstrate working</w:t>
+      </w:r>
+      <w:r>
+        <w:rPr>
+          <w:b/>
+        </w:rPr>
         <w:t>:</w:t>
       </w:r>
     </w:p>
     <w:p>
       <w:pPr>
         <w:pStyle w:val="BodyText"/>
-      </w:pPr>
-      <w:r>
-        <w:tab/>
-      </w:r>
-      <w:proofErr w:type="spellStart"/>
-      <w:r>
-        <w:t>receta</w:t>
-      </w:r>
-      <w:proofErr w:type="spellEnd"/>
-      <w:r>
-        <w:t xml:space="preserve"> </w:t>
-      </w:r>
-      <w:proofErr w:type="spellStart"/>
-      <w:r>
-        <w:t>= angular.module('receta', [</w:t>
-      </w:r>
-      <w:proofErr w:type="spellEnd"/>
-    </w:p>
-    <w:p>
-      <w:pPr>
-        <w:pStyle w:val="BodyText"/>
-      </w:pPr>
-      <w:r>
-        <w:t xml:space="preserve">  </w:t>
-      </w:r>
-      <w:r>
-        <w:tab/>
-      </w:r>
-      <w:r>
-        <w:t>])</w:t>
-      </w:r>
-    </w:p>
-    <w:p>
-      <w:pPr>
-        <w:pStyle w:val="BodyText"/>
-      </w:pPr>
-    </w:p>
-    <w:p>
-      <w:pPr>
-        <w:pStyle w:val="BodyText"/>
         <w:rPr>
           <w:b/>
         </w:rPr>
@@ -1521,19 +1195,21 @@
         <w:rPr>
           <w:b/>
         </w:rPr>
-        <w:t xml:space="preserve">Finally, we can </w:t>
-      </w:r>
-      <w:r>
+        <w:t>&lt;div class="container-fluid" ng-app="receta"&gt;</w:t>
+      </w:r>
+    </w:p>
+    <w:p>
+      <w:pPr>
+        <w:pStyle w:val="BodyText"/>
         <w:rPr>
           <w:b/>
         </w:rPr>
-        <w:t>create the view that uses some Bootstrap CSS as well as enough Angular to demonstrate working</w:t>
-      </w:r>
+      </w:pPr>
       <w:r>
         <w:rPr>
           <w:b/>
         </w:rPr>
-        <w:t>:</w:t>
+        <w:t xml:space="preserve">  &lt;div class="panel panel-success"&gt;</w:t>
       </w:r>
     </w:p>
     <w:p>
@@ -1543,103 +1219,33 @@
           <w:b/>
         </w:rPr>
       </w:pPr>
-      <w:r>
+    </w:p>
+    <w:p>
+      <w:pPr>
+        <w:pStyle w:val="BodyText"/>
         <w:rPr>
           <w:b/>
         </w:rPr>
-        <w:t xml:space="preserve">&lt;div class="container-fluid" </w:t>
-      </w:r>
-      <w:proofErr w:type="spellStart"/>
+      </w:pPr>
       <w:r>
         <w:rPr>
           <w:b/>
         </w:rPr>
-        <w:t>ng</w:t>
-      </w:r>
-      <w:proofErr w:type="spellEnd"/>
-      <w:r>
+        <w:t xml:space="preserve">    &lt;div class="panel-heading"&gt;</w:t>
+      </w:r>
+    </w:p>
+    <w:p>
+      <w:pPr>
+        <w:pStyle w:val="BodyText"/>
         <w:rPr>
           <w:b/>
         </w:rPr>
-        <w:t>-app="</w:t>
-      </w:r>
-      <w:proofErr w:type="spellStart"/>
+      </w:pPr>
       <w:r>
         <w:rPr>
           <w:b/>
         </w:rPr>
-        <w:t>receta</w:t>
-      </w:r>
-      <w:proofErr w:type="spellEnd"/>
-      <w:r>
-        <w:rPr>
-          <w:b/>
-        </w:rPr>
-        <w:t>"&gt;</w:t>
-      </w:r>
-    </w:p>
-    <w:p>
-      <w:pPr>
-        <w:pStyle w:val="BodyText"/>
-        <w:rPr>
-          <w:b/>
-        </w:rPr>
-      </w:pPr>
-      <w:r>
-        <w:rPr>
-          <w:b/>
-        </w:rPr>
-        <w:t xml:space="preserve">  &lt;div class="panel panel-success"&gt;</w:t>
-      </w:r>
-    </w:p>
-    <w:p>
-      <w:pPr>
-        <w:pStyle w:val="BodyText"/>
-        <w:rPr>
-          <w:b/>
-        </w:rPr>
-      </w:pPr>
-    </w:p>
-    <w:p>
-      <w:pPr>
-        <w:pStyle w:val="BodyText"/>
-        <w:rPr>
-          <w:b/>
-        </w:rPr>
-      </w:pPr>
-      <w:r>
-        <w:rPr>
-          <w:b/>
-        </w:rPr>
-        <w:t xml:space="preserve">    &lt;div class="panel-heading"&gt;</w:t>
-      </w:r>
-    </w:p>
-    <w:p>
-      <w:pPr>
-        <w:pStyle w:val="BodyText"/>
-        <w:rPr>
-          <w:b/>
-        </w:rPr>
-      </w:pPr>
-      <w:r>
-        <w:rPr>
-          <w:b/>
-        </w:rPr>
-        <w:t xml:space="preserve">      &lt;h1 </w:t>
-      </w:r>
-      <w:proofErr w:type="spellStart"/>
-      <w:r>
-        <w:rPr>
-          <w:b/>
-        </w:rPr>
-        <w:t>ng</w:t>
-      </w:r>
-      <w:proofErr w:type="spellEnd"/>
-      <w:r>
-        <w:rPr>
-          <w:b/>
-        </w:rPr>
-        <w:t>-if="name"&gt;Hello, {{name}}&lt;/h1&gt;</w:t>
+        <w:t xml:space="preserve">      &lt;h1 ng-if="name"&gt;Hello, {{name}}&lt;/h1&gt;</w:t>
       </w:r>
     </w:p>
     <w:p>
@@ -1718,21 +1324,21 @@
         <w:rPr>
           <w:b/>
         </w:rPr>
-        <w:t xml:space="preserve">          &lt;input class="form-control" type="text" placeholder="Enter your name" autofocus </w:t>
-      </w:r>
-      <w:proofErr w:type="spellStart"/>
-      <w:r>
+        <w:t xml:space="preserve">          &lt;input class="form-control" type="text" placeholder="Enter your name" autofocus ng-model="name"&gt;</w:t>
+      </w:r>
+    </w:p>
+    <w:p>
+      <w:pPr>
+        <w:pStyle w:val="BodyText"/>
         <w:rPr>
           <w:b/>
         </w:rPr>
-        <w:t>ng</w:t>
-      </w:r>
-      <w:proofErr w:type="spellEnd"/>
+      </w:pPr>
       <w:r>
         <w:rPr>
           <w:b/>
         </w:rPr>
-        <w:t>-model="name"&gt;</w:t>
+        <w:t xml:space="preserve">        &lt;/div&gt;</w:t>
       </w:r>
     </w:p>
     <w:p>
@@ -1746,7 +1352,7 @@
         <w:rPr>
           <w:b/>
         </w:rPr>
-        <w:t xml:space="preserve">        &lt;/div&gt;</w:t>
+        <w:t xml:space="preserve">      &lt;/form&gt;</w:t>
       </w:r>
     </w:p>
     <w:p>
@@ -1760,7 +1366,7 @@
         <w:rPr>
           <w:b/>
         </w:rPr>
-        <w:t xml:space="preserve">      &lt;/form&gt;</w:t>
+        <w:t xml:space="preserve">    &lt;/div&gt;</w:t>
       </w:r>
     </w:p>
     <w:p>
@@ -1770,20 +1376,20 @@
           <w:b/>
         </w:rPr>
       </w:pPr>
-      <w:r>
+    </w:p>
+    <w:p>
+      <w:pPr>
+        <w:pStyle w:val="BodyText"/>
         <w:rPr>
           <w:b/>
         </w:rPr>
-        <w:t xml:space="preserve">    &lt;/div&gt;</w:t>
-      </w:r>
-    </w:p>
-    <w:p>
-      <w:pPr>
-        <w:pStyle w:val="BodyText"/>
+      </w:pPr>
+      <w:r>
         <w:rPr>
           <w:b/>
         </w:rPr>
-      </w:pPr>
+        <w:t xml:space="preserve">  &lt;/div&gt;</w:t>
+      </w:r>
     </w:p>
     <w:p>
       <w:pPr>
@@ -1796,7 +1402,7 @@
         <w:rPr>
           <w:b/>
         </w:rPr>
-        <w:t xml:space="preserve">  &lt;/div&gt;</w:t>
+        <w:t>&lt;/div&gt;</w:t>
       </w:r>
     </w:p>
     <w:p>
@@ -1806,20 +1412,6 @@
           <w:b/>
         </w:rPr>
       </w:pPr>
-      <w:r>
-        <w:rPr>
-          <w:b/>
-        </w:rPr>
-        <w:t>&lt;/div&gt;</w:t>
-      </w:r>
-    </w:p>
-    <w:p>
-      <w:pPr>
-        <w:pStyle w:val="BodyText"/>
-        <w:rPr>
-          <w:b/>
-        </w:rPr>
-      </w:pPr>
     </w:p>
     <w:p>
       <w:pPr>
@@ -1834,76 +1426,207 @@
         <w:pStyle w:val="BodyText"/>
       </w:pPr>
       <w:r>
-        <w:t xml:space="preserve">Production Deployment with </w:t>
-      </w:r>
-      <w:proofErr w:type="spellStart"/>
-      <w:r>
-        <w:t>Heroku</w:t>
-      </w:r>
-      <w:proofErr w:type="spellEnd"/>
-      <w:r>
-        <w:t xml:space="preserve">, a cloud-based platform which is free and fairly </w:t>
-      </w:r>
-      <w:proofErr w:type="spellStart"/>
-      <w:r>
-        <w:t>unforgiven</w:t>
-      </w:r>
-      <w:proofErr w:type="spellEnd"/>
-      <w:r>
-        <w:t xml:space="preserve"> implying if its works on </w:t>
-      </w:r>
-      <w:proofErr w:type="spellStart"/>
-      <w:r>
-        <w:t>Heroku</w:t>
-      </w:r>
-      <w:proofErr w:type="spellEnd"/>
-      <w:r>
-        <w:t xml:space="preserve">, it’ll work anywhere. </w:t>
-      </w:r>
-    </w:p>
-    <w:p>
-      <w:pPr>
-        <w:pStyle w:val="BodyText"/>
-      </w:pPr>
-      <w:proofErr w:type="spellStart"/>
-      <w:r>
-        <w:t>Heroku</w:t>
-      </w:r>
-      <w:proofErr w:type="spellEnd"/>
-      <w:r>
-        <w:t xml:space="preserve"> login.</w:t>
+        <w:t xml:space="preserve">Production Deployment with Heroku, a cloud-based platform which is free and fairly unforgiven implying if its works on Heroku, it’ll work anywhere. </w:t>
+      </w:r>
+    </w:p>
+    <w:p>
+      <w:pPr>
+        <w:pStyle w:val="BodyText"/>
+      </w:pPr>
+      <w:r>
+        <w:t>Heroku login.</w:t>
+      </w:r>
+    </w:p>
+    <w:p>
+      <w:pPr>
+        <w:pStyle w:val="BodyText"/>
+      </w:pPr>
+      <w:r>
+        <w:t>Heroku create.</w:t>
+      </w:r>
+    </w:p>
+    <w:p>
+      <w:pPr>
+        <w:pStyle w:val="BodyText"/>
+      </w:pPr>
+      <w:r>
+        <w:t xml:space="preserve">We also want to </w:t>
+      </w:r>
+      <w:r>
+        <w:t>add a few Heroku specific gems:</w:t>
+      </w:r>
+    </w:p>
+    <w:p>
+      <w:pPr>
+        <w:rPr>
+          <w:rFonts w:ascii="Times" w:hAnsi="Times"/>
+          <w:sz w:val="20"/>
+          <w:lang w:val="en-GB"/>
+        </w:rPr>
+      </w:pPr>
+      <w:r>
+        <w:rPr>
+          <w:rFonts w:ascii="Courier" w:hAnsi="Courier"/>
+          <w:color w:val="859900"/>
+          <w:sz w:val="27"/>
+          <w:szCs w:val="27"/>
+          <w:lang w:val="en-GB"/>
+        </w:rPr>
+        <w:t>+gem "foreman"</w:t>
+      </w:r>
+      <w:r>
+        <w:rPr>
+          <w:rFonts w:ascii="Courier" w:hAnsi="Courier"/>
+          <w:color w:val="657B83"/>
+          <w:sz w:val="27"/>
+          <w:szCs w:val="27"/>
+          <w:shd w:val="clear" w:color="auto" w:fill="FDF6E3"/>
+          <w:lang w:val="en-GB"/>
+        </w:rPr>
+        <w:t xml:space="preserve"> </w:t>
+      </w:r>
+      <w:r>
+        <w:rPr>
+          <w:rFonts w:ascii="Courier" w:hAnsi="Courier"/>
+          <w:color w:val="859900"/>
+          <w:sz w:val="27"/>
+          <w:szCs w:val="27"/>
+          <w:lang w:val="en-GB"/>
+        </w:rPr>
+        <w:t>+group :production, :staging do</w:t>
+      </w:r>
+      <w:r>
+        <w:rPr>
+          <w:rFonts w:ascii="Courier" w:hAnsi="Courier"/>
+          <w:color w:val="657B83"/>
+          <w:sz w:val="27"/>
+          <w:szCs w:val="27"/>
+          <w:shd w:val="clear" w:color="auto" w:fill="FDF6E3"/>
+          <w:lang w:val="en-GB"/>
+        </w:rPr>
+        <w:t xml:space="preserve"> </w:t>
+      </w:r>
+      <w:r>
+        <w:rPr>
+          <w:rFonts w:ascii="Courier" w:hAnsi="Courier"/>
+          <w:color w:val="859900"/>
+          <w:sz w:val="27"/>
+          <w:szCs w:val="27"/>
+          <w:lang w:val="en-GB"/>
+        </w:rPr>
+        <w:t>+  gem "rails_12factor"</w:t>
+      </w:r>
+      <w:r>
+        <w:rPr>
+          <w:rFonts w:ascii="Courier" w:hAnsi="Courier"/>
+          <w:color w:val="657B83"/>
+          <w:sz w:val="27"/>
+          <w:szCs w:val="27"/>
+          <w:shd w:val="clear" w:color="auto" w:fill="FDF6E3"/>
+          <w:lang w:val="en-GB"/>
+        </w:rPr>
+        <w:t xml:space="preserve"> </w:t>
+      </w:r>
+      <w:r>
+        <w:rPr>
+          <w:rFonts w:ascii="Courier" w:hAnsi="Courier"/>
+          <w:color w:val="859900"/>
+          <w:sz w:val="27"/>
+          <w:szCs w:val="27"/>
+          <w:lang w:val="en-GB"/>
+        </w:rPr>
+        <w:t>+  gem "rails_stdout_logging"</w:t>
+      </w:r>
+      <w:r>
+        <w:rPr>
+          <w:rFonts w:ascii="Courier" w:hAnsi="Courier"/>
+          <w:color w:val="657B83"/>
+          <w:sz w:val="27"/>
+          <w:szCs w:val="27"/>
+          <w:shd w:val="clear" w:color="auto" w:fill="FDF6E3"/>
+          <w:lang w:val="en-GB"/>
+        </w:rPr>
+        <w:t xml:space="preserve"> </w:t>
+      </w:r>
+      <w:r>
+        <w:rPr>
+          <w:rFonts w:ascii="Courier" w:hAnsi="Courier"/>
+          <w:color w:val="859900"/>
+          <w:sz w:val="27"/>
+          <w:szCs w:val="27"/>
+          <w:lang w:val="en-GB"/>
+        </w:rPr>
+        <w:t>+  gem "rails_serve_static_assets"</w:t>
+      </w:r>
+      <w:r>
+        <w:rPr>
+          <w:rFonts w:ascii="Courier" w:hAnsi="Courier"/>
+          <w:color w:val="657B83"/>
+          <w:sz w:val="27"/>
+          <w:szCs w:val="27"/>
+          <w:shd w:val="clear" w:color="auto" w:fill="FDF6E3"/>
+          <w:lang w:val="en-GB"/>
+        </w:rPr>
+        <w:t xml:space="preserve"> </w:t>
+      </w:r>
+      <w:r>
+        <w:rPr>
+          <w:rFonts w:ascii="Courier" w:hAnsi="Courier"/>
+          <w:color w:val="859900"/>
+          <w:sz w:val="27"/>
+          <w:szCs w:val="27"/>
+          <w:lang w:val="en-GB"/>
+        </w:rPr>
+        <w:t>+end</w:t>
+      </w:r>
+      <w:r>
+        <w:rPr>
+          <w:rFonts w:ascii="Courier" w:hAnsi="Courier"/>
+          <w:color w:val="657B83"/>
+          <w:sz w:val="27"/>
+          <w:szCs w:val="27"/>
+          <w:shd w:val="clear" w:color="auto" w:fill="FDF6E3"/>
+          <w:lang w:val="en-GB"/>
+        </w:rPr>
+        <w:t xml:space="preserve"> </w:t>
+      </w:r>
+      <w:r>
+        <w:rPr>
+          <w:rFonts w:ascii="Courier" w:hAnsi="Courier"/>
+          <w:color w:val="859900"/>
+          <w:sz w:val="27"/>
+          <w:szCs w:val="27"/>
+          <w:lang w:val="en-GB"/>
+        </w:rPr>
+        <w:t>+</w:t>
+      </w:r>
+      <w:r>
+        <w:rPr>
+          <w:rFonts w:ascii="Courier" w:hAnsi="Courier"/>
+          <w:color w:val="657B83"/>
+          <w:sz w:val="27"/>
+          <w:szCs w:val="27"/>
+          <w:shd w:val="clear" w:color="auto" w:fill="FDF6E3"/>
+          <w:lang w:val="en-GB"/>
+        </w:rPr>
+        <w:t xml:space="preserve">  group :test, :development do    gem "rspec"    gem "rspec-rails", "~&gt; 2.0"</w:t>
+      </w:r>
+    </w:p>
+    <w:p>
+      <w:pPr>
+        <w:pStyle w:val="BodyText"/>
+      </w:pPr>
+    </w:p>
+    <w:p>
+      <w:pPr>
+        <w:pStyle w:val="BodyText"/>
+        <w:ind w:firstLine="0"/>
+      </w:pPr>
+      <w:r>
+        <w:tab/>
       </w:r>
       <w:bookmarkStart w:id="2" w:name="_GoBack"/>
       <w:bookmarkEnd w:id="2"/>
-    </w:p>
-    <w:p>
-      <w:pPr>
-        <w:pStyle w:val="BodyText"/>
-      </w:pPr>
-      <w:proofErr w:type="spellStart"/>
-      <w:r>
-        <w:t>Heroku</w:t>
-      </w:r>
-      <w:proofErr w:type="spellEnd"/>
-      <w:r>
-        <w:t xml:space="preserve"> create.</w:t>
-      </w:r>
-    </w:p>
-    <w:p>
-      <w:pPr>
-        <w:pStyle w:val="BodyText"/>
-      </w:pPr>
-      <w:r>
-        <w:t xml:space="preserve">We also want to add a few </w:t>
-      </w:r>
-      <w:proofErr w:type="spellStart"/>
-      <w:r>
-        <w:t>Heroku</w:t>
-      </w:r>
-      <w:proofErr w:type="spellEnd"/>
-      <w:r>
-        <w:t xml:space="preserve"> specific gems. </w:t>
-      </w:r>
     </w:p>
     <w:p>
       <w:pPr>
@@ -3904,6 +3627,11 @@
       <w:u w:val="single"/>
     </w:rPr>
   </w:style>
+  <w:style w:type="character" w:customStyle="1" w:styleId="hljs-addition">
+    <w:name w:val="hljs-addition"/>
+    <w:basedOn w:val="DefaultParagraphFont"/>
+    <w:rsid w:val="005F2BB6"/>
+  </w:style>
 </w:styles>
 </file>
 
@@ -4870,6 +4598,11 @@
       <w:color w:val="0000FF" w:themeColor="hyperlink"/>
       <w:u w:val="single"/>
     </w:rPr>
+  </w:style>
+  <w:style w:type="character" w:customStyle="1" w:styleId="hljs-addition">
+    <w:name w:val="hljs-addition"/>
+    <w:basedOn w:val="DefaultParagraphFont"/>
+    <w:rsid w:val="005F2BB6"/>
   </w:style>
 </w:styles>
 </file>
@@ -5199,7 +4932,7 @@
 </file>
 
 <file path=customXml/itemProps1.xml><?xml version="1.0" encoding="utf-8"?>
-<ds:datastoreItem xmlns:ds="http://schemas.openxmlformats.org/officeDocument/2006/customXml" ds:itemID="{7F332E67-897D-7E43-A5BB-41ACDD4E35AE}">
+<ds:datastoreItem xmlns:ds="http://schemas.openxmlformats.org/officeDocument/2006/customXml" ds:itemID="{064DEF30-7D54-724A-86C5-AF6427D9E7BC}">
   <ds:schemaRefs>
     <ds:schemaRef ds:uri="http://schemas.openxmlformats.org/officeDocument/2006/bibliography"/>
   </ds:schemaRefs>

</xml_diff>

<commit_message>
added ruby version to gem file
</commit_message>
<xml_diff>
--- a/web_application_developmennt/ruby_on_rails_angularjs/receta/documentation/reports/about_document_ruby-on-rails_anguarJS.docx
+++ b/web_application_developmennt/ruby_on_rails_angularjs/receta/documentation/reports/about_document_ruby-on-rails_anguarJS.docx
@@ -1001,8 +1001,6 @@
       </w:pPr>
       <w:r>
         <w:tab/>
-      </w:r>
-      <w:r>
         <w:t>//= require jquery</w:t>
       </w:r>
     </w:p>
@@ -1621,9 +1619,130 @@
       <w:pPr>
         <w:pStyle w:val="BodyText"/>
         <w:ind w:firstLine="0"/>
+        <w:rPr>
+          <w:b/>
+        </w:rPr>
       </w:pPr>
       <w:r>
         <w:tab/>
+      </w:r>
+      <w:r>
+        <w:rPr>
+          <w:b/>
+        </w:rPr>
+        <w:t>Push to the Heroku Repo</w:t>
+      </w:r>
+    </w:p>
+    <w:p>
+      <w:pPr>
+        <w:rPr>
+          <w:rFonts w:ascii="Times" w:hAnsi="Times"/>
+          <w:sz w:val="20"/>
+          <w:lang w:val="en-GB"/>
+        </w:rPr>
+      </w:pPr>
+      <w:r>
+        <w:rPr>
+          <w:rFonts w:ascii="Courier" w:hAnsi="Courier"/>
+          <w:color w:val="657B83"/>
+          <w:sz w:val="27"/>
+          <w:szCs w:val="27"/>
+          <w:lang w:val="en-GB"/>
+        </w:rPr>
+        <w:t>&gt; bundle install</w:t>
+      </w:r>
+      <w:r>
+        <w:rPr>
+          <w:rFonts w:ascii="Courier" w:hAnsi="Courier"/>
+          <w:color w:val="657B83"/>
+          <w:sz w:val="27"/>
+          <w:szCs w:val="27"/>
+          <w:shd w:val="clear" w:color="auto" w:fill="FDF6E3"/>
+          <w:lang w:val="en-GB"/>
+        </w:rPr>
+        <w:t xml:space="preserve"> </w:t>
+      </w:r>
+      <w:r>
+        <w:rPr>
+          <w:rFonts w:ascii="Courier" w:hAnsi="Courier"/>
+          <w:color w:val="657B83"/>
+          <w:sz w:val="27"/>
+          <w:szCs w:val="27"/>
+          <w:lang w:val="en-GB"/>
+        </w:rPr>
+        <w:t>&gt; git add Gemfile Gemfile.lock</w:t>
+      </w:r>
+      <w:r>
+        <w:rPr>
+          <w:rFonts w:ascii="Courier" w:hAnsi="Courier"/>
+          <w:color w:val="657B83"/>
+          <w:sz w:val="27"/>
+          <w:szCs w:val="27"/>
+          <w:shd w:val="clear" w:color="auto" w:fill="FDF6E3"/>
+          <w:lang w:val="en-GB"/>
+        </w:rPr>
+        <w:t xml:space="preserve"> </w:t>
+      </w:r>
+      <w:r>
+        <w:rPr>
+          <w:rFonts w:ascii="Courier" w:hAnsi="Courier"/>
+          <w:color w:val="657B83"/>
+          <w:sz w:val="27"/>
+          <w:szCs w:val="27"/>
+          <w:lang w:val="en-GB"/>
+        </w:rPr>
+        <w:t>&gt; git commit -m 'heroku deployment'</w:t>
+      </w:r>
+      <w:r>
+        <w:rPr>
+          <w:rFonts w:ascii="Courier" w:hAnsi="Courier"/>
+          <w:color w:val="657B83"/>
+          <w:sz w:val="27"/>
+          <w:szCs w:val="27"/>
+          <w:shd w:val="clear" w:color="auto" w:fill="FDF6E3"/>
+          <w:lang w:val="en-GB"/>
+        </w:rPr>
+        <w:t xml:space="preserve"> </w:t>
+      </w:r>
+      <w:r>
+        <w:rPr>
+          <w:rFonts w:ascii="Courier" w:hAnsi="Courier"/>
+          <w:color w:val="657B83"/>
+          <w:sz w:val="27"/>
+          <w:szCs w:val="27"/>
+          <w:lang w:val="en-GB"/>
+        </w:rPr>
+        <w:t>&gt; git push heroku master</w:t>
+      </w:r>
+    </w:p>
+    <w:p>
+      <w:pPr>
+        <w:pStyle w:val="BodyText"/>
+        <w:ind w:firstLine="0"/>
+        <w:rPr>
+          <w:b/>
+        </w:rPr>
+      </w:pPr>
+    </w:p>
+    <w:p>
+      <w:pPr>
+        <w:pStyle w:val="BodyText"/>
+        <w:ind w:firstLine="0"/>
+      </w:pPr>
+      <w:r>
+        <w:rPr>
+          <w:b/>
+        </w:rPr>
+        <w:tab/>
+      </w:r>
+      <w:r>
+        <w:t xml:space="preserve">Should the above not result i.e. for git push heroku master and the result sees something like: </w:t>
+      </w:r>
+      <w:r>
+        <w:t xml:space="preserve">‘Push </w:t>
+      </w:r>
+      <w:r>
+        <w:t>rejected, no Cedar-supported app detected’</w:t>
       </w:r>
       <w:bookmarkStart w:id="2" w:name="_GoBack"/>
       <w:bookmarkEnd w:id="2"/>
@@ -3632,6 +3751,11 @@
     <w:basedOn w:val="DefaultParagraphFont"/>
     <w:rsid w:val="005F2BB6"/>
   </w:style>
+  <w:style w:type="character" w:customStyle="1" w:styleId="hljs-blockquote">
+    <w:name w:val="hljs-blockquote"/>
+    <w:basedOn w:val="DefaultParagraphFont"/>
+    <w:rsid w:val="008E1568"/>
+  </w:style>
 </w:styles>
 </file>
 
@@ -4603,6 +4727,11 @@
     <w:name w:val="hljs-addition"/>
     <w:basedOn w:val="DefaultParagraphFont"/>
     <w:rsid w:val="005F2BB6"/>
+  </w:style>
+  <w:style w:type="character" w:customStyle="1" w:styleId="hljs-blockquote">
+    <w:name w:val="hljs-blockquote"/>
+    <w:basedOn w:val="DefaultParagraphFont"/>
+    <w:rsid w:val="008E1568"/>
   </w:style>
 </w:styles>
 </file>
@@ -4932,7 +5061,7 @@
 </file>
 
 <file path=customXml/itemProps1.xml><?xml version="1.0" encoding="utf-8"?>
-<ds:datastoreItem xmlns:ds="http://schemas.openxmlformats.org/officeDocument/2006/customXml" ds:itemID="{064DEF30-7D54-724A-86C5-AF6427D9E7BC}">
+<ds:datastoreItem xmlns:ds="http://schemas.openxmlformats.org/officeDocument/2006/customXml" ds:itemID="{BEBAA01A-3137-3A4B-AE01-AB985415C1ED}">
   <ds:schemaRefs>
     <ds:schemaRef ds:uri="http://schemas.openxmlformats.org/officeDocument/2006/bibliography"/>
   </ds:schemaRefs>

</xml_diff>

<commit_message>
Updated Report for Receta
</commit_message>
<xml_diff>
--- a/web_application_developmennt/ruby_on_rails_angularjs/receta/documentation/reports/about_document_ruby-on-rails_anguarJS.docx
+++ b/web_application_developmennt/ruby_on_rails_angularjs/receta/documentation/reports/about_document_ruby-on-rails_anguarJS.docx
@@ -1743,6 +1743,19 @@
       </w:r>
       <w:r>
         <w:t>rejected, no Cedar-supported app detected’</w:t>
+      </w:r>
+      <w:r>
+        <w:t xml:space="preserve"> visit Heroku support page and follow deployment help there.</w:t>
+      </w:r>
+    </w:p>
+    <w:p>
+      <w:pPr>
+        <w:pStyle w:val="BodyText"/>
+        <w:ind w:firstLine="0"/>
+      </w:pPr>
+      <w:r>
+        <w:lastRenderedPageBreak/>
+        <w:t>After doing this, run heroku open to display page.</w:t>
       </w:r>
       <w:bookmarkStart w:id="2" w:name="_GoBack"/>
       <w:bookmarkEnd w:id="2"/>
@@ -5061,7 +5074,7 @@
 </file>
 
 <file path=customXml/itemProps1.xml><?xml version="1.0" encoding="utf-8"?>
-<ds:datastoreItem xmlns:ds="http://schemas.openxmlformats.org/officeDocument/2006/customXml" ds:itemID="{BEBAA01A-3137-3A4B-AE01-AB985415C1ED}">
+<ds:datastoreItem xmlns:ds="http://schemas.openxmlformats.org/officeDocument/2006/customXml" ds:itemID="{2A17A18F-9CE0-A348-A41E-E2AFFD664984}">
   <ds:schemaRefs>
     <ds:schemaRef ds:uri="http://schemas.openxmlformats.org/officeDocument/2006/bibliography"/>
   </ds:schemaRefs>

</xml_diff>